<commit_message>
Properly setting up repository
</commit_message>
<xml_diff>
--- a/Documents/Core logic architecure.docx
+++ b/Documents/Core logic architecure.docx
@@ -26,14 +26,12 @@
           <w:b/>
         </w:rPr>
       </w:pPr>
-      <w:proofErr w:type="spellStart"/>
       <w:r>
         <w:rPr>
           <w:b/>
         </w:rPr>
         <w:t>plrankcalc</w:t>
       </w:r>
-      <w:proofErr w:type="spellEnd"/>
     </w:p>
     <w:p>
       <w:r>
@@ -57,7 +55,7 @@
             <v:path o:extrusionok="f" gradientshapeok="t" o:connecttype="rect"/>
             <o:lock v:ext="edit" aspectratio="t"/>
           </v:shapetype>
-          <v:shape id="_x0000_i1029" type="#_x0000_t75" style="width:204.75pt;height:69.75pt">
+          <v:shape id="_x0000_i1025" type="#_x0000_t75" style="width:205.1pt;height:70.35pt">
             <v:imagedata r:id="rId7" o:title="Capture1"/>
           </v:shape>
         </w:pict>
@@ -65,7 +63,13 @@
     </w:p>
     <w:p>
       <w:r>
-        <w:t>This will take the current users score, and the new score and return the rank of the player. Problem is, where will the threshold for ranks be stored? Should it be hard coded into the function, somewhere else? Loaded from a text file?</w:t>
+        <w:t xml:space="preserve">This will take the current users score, and the new score and return the rank of the player. </w:t>
+      </w:r>
+      <w:r>
+        <w:t>Rank thresh</w:t>
+      </w:r>
+      <w:r>
+        <w:t>olds will be defined in the method</w:t>
       </w:r>
     </w:p>
     <w:p>
@@ -76,14 +80,12 @@
           <w:numId w:val="2"/>
         </w:numPr>
       </w:pPr>
-      <w:proofErr w:type="spellStart"/>
       <w:r>
         <w:rPr>
           <w:b/>
         </w:rPr>
         <w:t>Checkrank</w:t>
       </w:r>
-      <w:proofErr w:type="spellEnd"/>
     </w:p>
     <w:p>
       <w:r>
@@ -142,7 +144,13 @@
     </w:p>
     <w:p>
       <w:r>
-        <w:t>The idea is that a posts rank will determine where it is on the front page. Every so many minutes</w:t>
+        <w:t>The idea is that a posts rank will determi</w:t>
+      </w:r>
+      <w:r>
+        <w:t>ne where it is on the answer page</w:t>
+      </w:r>
+      <w:r>
+        <w:t>. Every so many minutes</w:t>
       </w:r>
       <w:r>
         <w:t>,</w:t>
@@ -159,15 +167,7 @@
     </w:p>
     <w:p>
       <w:r>
-        <w:t xml:space="preserve">(Need to discuss how will the ranks </w:t>
-      </w:r>
-      <w:proofErr w:type="gramStart"/>
-      <w:r>
-        <w:t>change,</w:t>
-      </w:r>
-      <w:proofErr w:type="gramEnd"/>
-      <w:r>
-        <w:t xml:space="preserve"> what kind of logic should be used)</w:t>
+        <w:t>(Need to discuss how will the ranks change, what kind of logic should be used)</w:t>
       </w:r>
     </w:p>
     <w:p>
@@ -178,19 +178,17 @@
           <w:numId w:val="2"/>
         </w:numPr>
       </w:pPr>
-      <w:proofErr w:type="spellStart"/>
       <w:r>
         <w:rPr>
           <w:b/>
         </w:rPr>
         <w:t>addscore</w:t>
       </w:r>
-      <w:proofErr w:type="spellEnd"/>
     </w:p>
     <w:p>
       <w:r>
         <w:pict>
-          <v:shape id="_x0000_i1037" type="#_x0000_t75" style="width:223.5pt;height:66pt">
+          <v:shape id="_x0000_i1026" type="#_x0000_t75" style="width:223.55pt;height:67pt">
             <v:imagedata r:id="rId9" o:title="Capture 4"/>
           </v:shape>
         </w:pict>
@@ -212,19 +210,17 @@
           <w:b/>
         </w:rPr>
       </w:pPr>
-      <w:proofErr w:type="spellStart"/>
       <w:r>
         <w:rPr>
           <w:b/>
         </w:rPr>
         <w:t>Getpostchildren</w:t>
       </w:r>
-      <w:proofErr w:type="spellEnd"/>
     </w:p>
     <w:p>
       <w:r>
         <w:pict>
-          <v:shape id="_x0000_i1042" type="#_x0000_t75" style="width:136.5pt;height:73.5pt">
+          <v:shape id="_x0000_i1027" type="#_x0000_t75" style="width:136.45pt;height:73.65pt">
             <v:imagedata r:id="rId10" o:title="Capture 5"/>
           </v:shape>
         </w:pict>
@@ -246,20 +242,18 @@
           <w:numId w:val="2"/>
         </w:numPr>
       </w:pPr>
-      <w:proofErr w:type="spellStart"/>
       <w:r>
         <w:rPr>
           <w:b/>
         </w:rPr>
+        <w:t>Getpostowner</w:t>
+      </w:r>
+    </w:p>
+    <w:p>
+      <w:r>
         <w:lastRenderedPageBreak/>
-        <w:t>Getpostowner</w:t>
-      </w:r>
-      <w:proofErr w:type="spellEnd"/>
-    </w:p>
-    <w:p>
-      <w:r>
         <w:pict>
-          <v:shape id="_x0000_i1047" type="#_x0000_t75" style="width:140.25pt;height:80.25pt">
+          <v:shape id="_x0000_i1028" type="#_x0000_t75" style="width:140.65pt;height:80.35pt">
             <v:imagedata r:id="rId11" o:title="Capture 6"/>
           </v:shape>
         </w:pict>
@@ -281,21 +275,17 @@
           <w:b/>
         </w:rPr>
       </w:pPr>
-      <w:bookmarkStart w:id="0" w:name="_GoBack"/>
-      <w:proofErr w:type="spellStart"/>
       <w:r>
         <w:rPr>
           <w:b/>
         </w:rPr>
         <w:t>checkPostTime</w:t>
       </w:r>
-      <w:proofErr w:type="spellEnd"/>
-    </w:p>
-    <w:bookmarkEnd w:id="0"/>
+    </w:p>
     <w:p>
       <w:r>
         <w:pict>
-          <v:shape id="_x0000_i1048" type="#_x0000_t75" style="width:264.75pt;height:68.25pt">
+          <v:shape id="_x0000_i1029" type="#_x0000_t75" style="width:264.55pt;height:68.65pt">
             <v:imagedata r:id="rId12" o:title="Capture 7"/>
           </v:shape>
         </w:pict>
@@ -307,6 +297,679 @@
       </w:r>
     </w:p>
     <w:p/>
+    <w:p/>
+    <w:p/>
+    <w:p/>
+    <w:p>
+      <w:pPr>
+        <w:rPr>
+          <w:b/>
+        </w:rPr>
+      </w:pPr>
+      <w:r>
+        <w:rPr>
+          <w:b/>
+        </w:rPr>
+        <w:t>Check rank</w:t>
+      </w:r>
+    </w:p>
+    <w:p/>
+    <w:p/>
+    <w:p>
+      <w:r>
+        <w:t>Notes 3/24/16</w:t>
+      </w:r>
+    </w:p>
+    <w:p/>
+    <w:p>
+      <w:pPr>
+        <w:pStyle w:val="ListParagraph"/>
+        <w:numPr>
+          <w:ilvl w:val="0"/>
+          <w:numId w:val="2"/>
+        </w:numPr>
+      </w:pPr>
+      <w:r>
+        <w:t>Function that gets an array of the 10 newest posts and then returns them as an array of json objects</w:t>
+      </w:r>
+    </w:p>
+    <w:p>
+      <w:pPr>
+        <w:pStyle w:val="ListParagraph"/>
+        <w:numPr>
+          <w:ilvl w:val="0"/>
+          <w:numId w:val="2"/>
+        </w:numPr>
+      </w:pPr>
+      <w:r>
+        <w:t>Have the users rank send back color information to the front end as a json object</w:t>
+      </w:r>
+    </w:p>
+    <w:p>
+      <w:pPr>
+        <w:pStyle w:val="ListParagraph"/>
+        <w:numPr>
+          <w:ilvl w:val="1"/>
+          <w:numId w:val="2"/>
+        </w:numPr>
+      </w:pPr>
+      <w:r>
+        <w:t>Have that be part of the user object</w:t>
+      </w:r>
+      <w:r>
+        <w:t xml:space="preserve"> that is being sent back</w:t>
+      </w:r>
+    </w:p>
+    <w:p>
+      <w:pPr>
+        <w:pStyle w:val="ListParagraph"/>
+        <w:numPr>
+          <w:ilvl w:val="0"/>
+          <w:numId w:val="2"/>
+        </w:numPr>
+      </w:pPr>
+      <w:r>
+        <w:t>Modify function</w:t>
+      </w:r>
+    </w:p>
+    <w:p>
+      <w:pPr>
+        <w:pStyle w:val="ListParagraph"/>
+        <w:numPr>
+          <w:ilvl w:val="1"/>
+          <w:numId w:val="2"/>
+        </w:numPr>
+      </w:pPr>
+      <w:r>
+        <w:t>This will be called when th user makes a modification, and will pass a new question json object to the function and it will then get the relevant information and send that information to the database</w:t>
+      </w:r>
+    </w:p>
+    <w:p>
+      <w:pPr>
+        <w:pStyle w:val="ListParagraph"/>
+        <w:numPr>
+          <w:ilvl w:val="1"/>
+          <w:numId w:val="2"/>
+        </w:numPr>
+      </w:pPr>
+      <w:r>
+        <w:t>Will need one for if it is a question or if it an answer</w:t>
+      </w:r>
+    </w:p>
+    <w:p>
+      <w:pPr>
+        <w:pStyle w:val="ListParagraph"/>
+        <w:numPr>
+          <w:ilvl w:val="0"/>
+          <w:numId w:val="2"/>
+        </w:numPr>
+      </w:pPr>
+      <w:r>
+        <w:t xml:space="preserve">Create a new user function </w:t>
+      </w:r>
+    </w:p>
+    <w:p>
+      <w:pPr>
+        <w:pStyle w:val="ListParagraph"/>
+        <w:numPr>
+          <w:ilvl w:val="1"/>
+          <w:numId w:val="2"/>
+        </w:numPr>
+      </w:pPr>
+      <w:r>
+        <w:t>If a user already exists then send back an empty json object</w:t>
+      </w:r>
+    </w:p>
+    <w:p>
+      <w:pPr>
+        <w:pStyle w:val="ListParagraph"/>
+        <w:numPr>
+          <w:ilvl w:val="0"/>
+          <w:numId w:val="2"/>
+        </w:numPr>
+      </w:pPr>
+      <w:r>
+        <w:t>Make a question</w:t>
+      </w:r>
+    </w:p>
+    <w:p>
+      <w:pPr>
+        <w:pStyle w:val="ListParagraph"/>
+        <w:numPr>
+          <w:ilvl w:val="1"/>
+          <w:numId w:val="2"/>
+        </w:numPr>
+      </w:pPr>
+      <w:r>
+        <w:t>Question json object</w:t>
+      </w:r>
+    </w:p>
+    <w:p>
+      <w:pPr>
+        <w:pStyle w:val="ListParagraph"/>
+        <w:numPr>
+          <w:ilvl w:val="0"/>
+          <w:numId w:val="2"/>
+        </w:numPr>
+      </w:pPr>
+      <w:r>
+        <w:lastRenderedPageBreak/>
+        <w:t>Make an answer</w:t>
+      </w:r>
+    </w:p>
+    <w:p>
+      <w:pPr>
+        <w:pStyle w:val="ListParagraph"/>
+        <w:numPr>
+          <w:ilvl w:val="1"/>
+          <w:numId w:val="2"/>
+        </w:numPr>
+      </w:pPr>
+      <w:r>
+        <w:t>Answer json object</w:t>
+      </w:r>
+    </w:p>
+    <w:p>
+      <w:pPr>
+        <w:pStyle w:val="ListParagraph"/>
+        <w:numPr>
+          <w:ilvl w:val="0"/>
+          <w:numId w:val="2"/>
+        </w:numPr>
+      </w:pPr>
+      <w:r>
+        <w:t>Sign in information</w:t>
+      </w:r>
+    </w:p>
+    <w:p>
+      <w:pPr>
+        <w:pStyle w:val="ListParagraph"/>
+        <w:numPr>
+          <w:ilvl w:val="1"/>
+          <w:numId w:val="2"/>
+        </w:numPr>
+      </w:pPr>
+      <w:r>
+        <w:t>User json object</w:t>
+      </w:r>
+    </w:p>
+    <w:p>
+      <w:pPr>
+        <w:pStyle w:val="ListParagraph"/>
+        <w:numPr>
+          <w:ilvl w:val="1"/>
+          <w:numId w:val="2"/>
+        </w:numPr>
+      </w:pPr>
+      <w:r>
+        <w:t>If it failed send an empty json object</w:t>
+      </w:r>
+      <w:r>
+        <w:t xml:space="preserve"> to the front end</w:t>
+      </w:r>
+    </w:p>
+    <w:p>
+      <w:pPr>
+        <w:pStyle w:val="ListParagraph"/>
+        <w:numPr>
+          <w:ilvl w:val="0"/>
+          <w:numId w:val="2"/>
+        </w:numPr>
+      </w:pPr>
+      <w:r>
+        <w:t xml:space="preserve">Search function </w:t>
+      </w:r>
+    </w:p>
+    <w:p>
+      <w:pPr>
+        <w:pStyle w:val="ListParagraph"/>
+        <w:numPr>
+          <w:ilvl w:val="1"/>
+          <w:numId w:val="2"/>
+        </w:numPr>
+      </w:pPr>
+      <w:r>
+        <w:t>Gets a sentence then return a list of 10 questions</w:t>
+      </w:r>
+    </w:p>
+    <w:p/>
+    <w:p/>
+    <w:p>
+      <w:r>
+        <w:t>Other notes:</w:t>
+      </w:r>
+    </w:p>
+    <w:p>
+      <w:r>
+        <w:t>Have a set list of tags</w:t>
+      </w:r>
+      <w:r>
+        <w:t xml:space="preserve"> be strings for the frontend</w:t>
+      </w:r>
+    </w:p>
+    <w:p>
+      <w:r>
+        <w:t xml:space="preserve">Search would </w:t>
+      </w:r>
+      <w:r>
+        <w:t>take a sentences, see if there are tags, then check the titles of questions and see if they are similar</w:t>
+      </w:r>
+    </w:p>
+    <w:p/>
+    <w:p/>
+    <w:p>
+      <w:r>
+        <w:t>4/7/16</w:t>
+      </w:r>
+      <w:r>
+        <w:t xml:space="preserve"> notes</w:t>
+      </w:r>
+    </w:p>
+    <w:p/>
+    <w:p>
+      <w:r>
+        <w:t>For persitant logic</w:t>
+      </w:r>
+    </w:p>
+    <w:p>
+      <w:pPr>
+        <w:pStyle w:val="ListParagraph"/>
+        <w:numPr>
+          <w:ilvl w:val="0"/>
+          <w:numId w:val="3"/>
+        </w:numPr>
+      </w:pPr>
+      <w:r>
+        <w:t>Function to sign in</w:t>
+      </w:r>
+    </w:p>
+    <w:p>
+      <w:pPr>
+        <w:pStyle w:val="ListParagraph"/>
+        <w:numPr>
+          <w:ilvl w:val="0"/>
+          <w:numId w:val="3"/>
+        </w:numPr>
+      </w:pPr>
+      <w:r>
+        <w:t>Function to get information of a user</w:t>
+      </w:r>
+    </w:p>
+    <w:p>
+      <w:pPr>
+        <w:pStyle w:val="ListParagraph"/>
+        <w:numPr>
+          <w:ilvl w:val="1"/>
+          <w:numId w:val="3"/>
+        </w:numPr>
+      </w:pPr>
+      <w:r>
+        <w:t>Sends name of user to the database and gets back a json object</w:t>
+      </w:r>
+    </w:p>
+    <w:p>
+      <w:pPr>
+        <w:pStyle w:val="ListParagraph"/>
+        <w:numPr>
+          <w:ilvl w:val="0"/>
+          <w:numId w:val="3"/>
+        </w:numPr>
+      </w:pPr>
+      <w:r>
+        <w:t>Function to get all the answers of a question</w:t>
+      </w:r>
+    </w:p>
+    <w:p>
+      <w:pPr>
+        <w:pStyle w:val="ListParagraph"/>
+        <w:numPr>
+          <w:ilvl w:val="1"/>
+          <w:numId w:val="3"/>
+        </w:numPr>
+      </w:pPr>
+      <w:r>
+        <w:t>Returns a list of the users</w:t>
+      </w:r>
+      <w:r>
+        <w:t xml:space="preserve"> in a Json</w:t>
+      </w:r>
+      <w:r>
+        <w:t xml:space="preserve"> object</w:t>
+      </w:r>
+    </w:p>
+    <w:p>
+      <w:pPr>
+        <w:pStyle w:val="ListParagraph"/>
+        <w:numPr>
+          <w:ilvl w:val="0"/>
+          <w:numId w:val="3"/>
+        </w:numPr>
+      </w:pPr>
+      <w:r>
+        <w:t>Make a new user</w:t>
+      </w:r>
+    </w:p>
+    <w:p>
+      <w:pPr>
+        <w:pStyle w:val="ListParagraph"/>
+        <w:numPr>
+          <w:ilvl w:val="0"/>
+          <w:numId w:val="3"/>
+        </w:numPr>
+      </w:pPr>
+      <w:r>
+        <w:t>Search function</w:t>
+      </w:r>
+    </w:p>
+    <w:p>
+      <w:pPr>
+        <w:pStyle w:val="ListParagraph"/>
+        <w:numPr>
+          <w:ilvl w:val="1"/>
+          <w:numId w:val="3"/>
+        </w:numPr>
+      </w:pPr>
+      <w:r>
+        <w:t>Needs to do several queries</w:t>
+      </w:r>
+    </w:p>
+    <w:p>
+      <w:pPr>
+        <w:pStyle w:val="ListParagraph"/>
+        <w:numPr>
+          <w:ilvl w:val="1"/>
+          <w:numId w:val="3"/>
+        </w:numPr>
+      </w:pPr>
+      <w:r>
+        <w:t>Return top ten</w:t>
+      </w:r>
+    </w:p>
+    <w:p>
+      <w:pPr>
+        <w:pStyle w:val="ListParagraph"/>
+        <w:numPr>
+          <w:ilvl w:val="1"/>
+          <w:numId w:val="3"/>
+        </w:numPr>
+      </w:pPr>
+      <w:r>
+        <w:t xml:space="preserve">Needs to query the tags </w:t>
+      </w:r>
+    </w:p>
+    <w:p>
+      <w:pPr>
+        <w:pStyle w:val="ListParagraph"/>
+        <w:numPr>
+          <w:ilvl w:val="1"/>
+          <w:numId w:val="3"/>
+        </w:numPr>
+      </w:pPr>
+      <w:r>
+        <w:t>Send the whole string</w:t>
+      </w:r>
+    </w:p>
+    <w:p>
+      <w:pPr>
+        <w:pStyle w:val="ListParagraph"/>
+        <w:numPr>
+          <w:ilvl w:val="1"/>
+          <w:numId w:val="3"/>
+        </w:numPr>
+      </w:pPr>
+      <w:r>
+        <w:t>Empty, then return first 10 questions</w:t>
+      </w:r>
+    </w:p>
+    <w:p>
+      <w:pPr>
+        <w:pStyle w:val="ListParagraph"/>
+        <w:numPr>
+          <w:ilvl w:val="1"/>
+          <w:numId w:val="3"/>
+        </w:numPr>
+      </w:pPr>
+    </w:p>
+    <w:p>
+      <w:pPr>
+        <w:pStyle w:val="ListParagraph"/>
+        <w:numPr>
+          <w:ilvl w:val="0"/>
+          <w:numId w:val="3"/>
+        </w:numPr>
+      </w:pPr>
+      <w:r>
+        <w:t>Post question</w:t>
+      </w:r>
+    </w:p>
+    <w:p>
+      <w:pPr>
+        <w:pStyle w:val="ListParagraph"/>
+        <w:numPr>
+          <w:ilvl w:val="1"/>
+          <w:numId w:val="3"/>
+        </w:numPr>
+      </w:pPr>
+      <w:r>
+        <w:t>Grab all the information from the webpage, create it into json object and send to database</w:t>
+      </w:r>
+    </w:p>
+    <w:p>
+      <w:pPr>
+        <w:pStyle w:val="ListParagraph"/>
+        <w:numPr>
+          <w:ilvl w:val="0"/>
+          <w:numId w:val="3"/>
+        </w:numPr>
+      </w:pPr>
+      <w:r>
+        <w:t>Post answer</w:t>
+      </w:r>
+    </w:p>
+    <w:p>
+      <w:pPr>
+        <w:pStyle w:val="ListParagraph"/>
+        <w:numPr>
+          <w:ilvl w:val="1"/>
+          <w:numId w:val="3"/>
+        </w:numPr>
+      </w:pPr>
+      <w:r>
+        <w:t>Grab all information and send that to database</w:t>
+      </w:r>
+    </w:p>
+    <w:p>
+      <w:pPr>
+        <w:pStyle w:val="ListParagraph"/>
+        <w:numPr>
+          <w:ilvl w:val="0"/>
+          <w:numId w:val="3"/>
+        </w:numPr>
+      </w:pPr>
+      <w:r>
+        <w:t>Modify</w:t>
+      </w:r>
+    </w:p>
+    <w:p>
+      <w:pPr>
+        <w:pStyle w:val="ListParagraph"/>
+        <w:numPr>
+          <w:ilvl w:val="1"/>
+          <w:numId w:val="3"/>
+        </w:numPr>
+      </w:pPr>
+      <w:r>
+        <w:t>Send a question object</w:t>
+      </w:r>
+    </w:p>
+    <w:p>
+      <w:pPr>
+        <w:pStyle w:val="ListParagraph"/>
+        <w:numPr>
+          <w:ilvl w:val="1"/>
+          <w:numId w:val="3"/>
+        </w:numPr>
+      </w:pPr>
+      <w:r>
+        <w:t>Persistent</w:t>
+      </w:r>
+      <w:r>
+        <w:t xml:space="preserve"> logic does an </w:t>
+      </w:r>
+      <w:r>
+        <w:t>update</w:t>
+      </w:r>
+      <w:r>
+        <w:t xml:space="preserve"> query</w:t>
+      </w:r>
+    </w:p>
+    <w:p>
+      <w:pPr>
+        <w:pStyle w:val="ListParagraph"/>
+        <w:numPr>
+          <w:ilvl w:val="0"/>
+          <w:numId w:val="3"/>
+        </w:numPr>
+      </w:pPr>
+      <w:r>
+        <w:t>Rank increase</w:t>
+      </w:r>
+    </w:p>
+    <w:p>
+      <w:pPr>
+        <w:pStyle w:val="ListParagraph"/>
+        <w:numPr>
+          <w:ilvl w:val="1"/>
+          <w:numId w:val="3"/>
+        </w:numPr>
+      </w:pPr>
+      <w:r>
+        <w:lastRenderedPageBreak/>
+        <w:t>It will send a user name to the database</w:t>
+      </w:r>
+    </w:p>
+    <w:p>
+      <w:pPr>
+        <w:pStyle w:val="ListParagraph"/>
+        <w:numPr>
+          <w:ilvl w:val="1"/>
+          <w:numId w:val="3"/>
+        </w:numPr>
+      </w:pPr>
+      <w:r>
+        <w:t xml:space="preserve">Keep it simple for now, and just go with questions and answers, but do keep in mind that there is a problem of gaming the system and that we should be </w:t>
+      </w:r>
+      <w:r>
+        <w:t>checking</w:t>
+      </w:r>
+      <w:r>
+        <w:t xml:space="preserve"> the rank of each answer post as well.</w:t>
+      </w:r>
+      <w:r>
+        <w:t xml:space="preserve"> </w:t>
+      </w:r>
+    </w:p>
+    <w:p>
+      <w:pPr>
+        <w:pStyle w:val="ListParagraph"/>
+        <w:numPr>
+          <w:ilvl w:val="0"/>
+          <w:numId w:val="3"/>
+        </w:numPr>
+      </w:pPr>
+      <w:r>
+        <w:t xml:space="preserve">Vote </w:t>
+      </w:r>
+    </w:p>
+    <w:p>
+      <w:pPr>
+        <w:pStyle w:val="ListParagraph"/>
+        <w:numPr>
+          <w:ilvl w:val="1"/>
+          <w:numId w:val="3"/>
+        </w:numPr>
+      </w:pPr>
+      <w:r>
+        <w:t>Give the id of the answer</w:t>
+      </w:r>
+    </w:p>
+    <w:p>
+      <w:pPr>
+        <w:pStyle w:val="ListParagraph"/>
+        <w:numPr>
+          <w:ilvl w:val="1"/>
+          <w:numId w:val="3"/>
+        </w:numPr>
+      </w:pPr>
+      <w:r>
+        <w:t>Vote is given by 1</w:t>
+      </w:r>
+    </w:p>
+    <w:p>
+      <w:pPr>
+        <w:pStyle w:val="ListParagraph"/>
+        <w:numPr>
+          <w:ilvl w:val="0"/>
+          <w:numId w:val="3"/>
+        </w:numPr>
+      </w:pPr>
+      <w:r>
+        <w:t>Display answers for a question</w:t>
+      </w:r>
+    </w:p>
+    <w:p>
+      <w:pPr>
+        <w:pStyle w:val="ListParagraph"/>
+        <w:numPr>
+          <w:ilvl w:val="1"/>
+          <w:numId w:val="3"/>
+        </w:numPr>
+      </w:pPr>
+      <w:r>
+        <w:t>Gives a question id</w:t>
+      </w:r>
+    </w:p>
+    <w:p>
+      <w:pPr>
+        <w:pStyle w:val="ListParagraph"/>
+        <w:numPr>
+          <w:ilvl w:val="1"/>
+          <w:numId w:val="3"/>
+        </w:numPr>
+      </w:pPr>
+      <w:r>
+        <w:t>Returns a list of all the answers</w:t>
+      </w:r>
+    </w:p>
+    <w:p/>
+    <w:p/>
+    <w:p>
+      <w:r>
+        <w:t xml:space="preserve">Notes: </w:t>
+      </w:r>
+    </w:p>
+    <w:p>
+      <w:r>
+        <w:t>URL for a question is the webstie name/ question id</w:t>
+      </w:r>
+    </w:p>
+    <w:p>
+      <w:r>
+        <w:t>Google has its own search function going to look into that</w:t>
+      </w:r>
+    </w:p>
+    <w:p>
+      <w:r>
+        <w:t xml:space="preserve">Extra security if we have time. </w:t>
+      </w:r>
+    </w:p>
+    <w:p>
+      <w:r>
+        <w:t>Core logic only be communicating with the front end by using one class</w:t>
+      </w:r>
+      <w:bookmarkStart w:id="0" w:name="_GoBack"/>
+      <w:bookmarkEnd w:id="0"/>
+    </w:p>
     <w:sectPr>
       <w:headerReference w:type="default" r:id="rId13"/>
       <w:pgSz w:w="12240" w:h="15840"/>
@@ -391,7 +1054,7 @@
       <w:rPr>
         <w:noProof/>
       </w:rPr>
-      <w:t>2</w:t>
+      <w:t>4</w:t>
     </w:r>
     <w:r>
       <w:rPr>
@@ -521,7 +1184,7 @@
   <w:abstractNum w:abstractNumId="1" w15:restartNumberingAfterBreak="0">
     <w:nsid w:val="195B75F3"/>
     <w:multiLevelType w:val="hybridMultilevel"/>
-    <w:tmpl w:val="B8D4130A"/>
+    <w:tmpl w:val="9698B0CE"/>
     <w:lvl w:ilvl="0" w:tplc="04090001">
       <w:start w:val="1"/>
       <w:numFmt w:val="bullet"/>
@@ -534,7 +1197,7 @@
         <w:rFonts w:ascii="Symbol" w:hAnsi="Symbol" w:hint="default"/>
       </w:rPr>
     </w:lvl>
-    <w:lvl w:ilvl="1" w:tplc="04090003" w:tentative="1">
+    <w:lvl w:ilvl="1" w:tplc="04090003">
       <w:start w:val="1"/>
       <w:numFmt w:val="bullet"/>
       <w:lvlText w:val="o"/>
@@ -547,6 +1210,119 @@
       </w:rPr>
     </w:lvl>
     <w:lvl w:ilvl="2" w:tplc="04090005" w:tentative="1">
+      <w:start w:val="1"/>
+      <w:numFmt w:val="bullet"/>
+      <w:lvlText w:val=""/>
+      <w:lvlJc w:val="left"/>
+      <w:pPr>
+        <w:ind w:left="2160" w:hanging="360"/>
+      </w:pPr>
+      <w:rPr>
+        <w:rFonts w:ascii="Wingdings" w:hAnsi="Wingdings" w:hint="default"/>
+      </w:rPr>
+    </w:lvl>
+    <w:lvl w:ilvl="3" w:tplc="04090001" w:tentative="1">
+      <w:start w:val="1"/>
+      <w:numFmt w:val="bullet"/>
+      <w:lvlText w:val=""/>
+      <w:lvlJc w:val="left"/>
+      <w:pPr>
+        <w:ind w:left="2880" w:hanging="360"/>
+      </w:pPr>
+      <w:rPr>
+        <w:rFonts w:ascii="Symbol" w:hAnsi="Symbol" w:hint="default"/>
+      </w:rPr>
+    </w:lvl>
+    <w:lvl w:ilvl="4" w:tplc="04090003" w:tentative="1">
+      <w:start w:val="1"/>
+      <w:numFmt w:val="bullet"/>
+      <w:lvlText w:val="o"/>
+      <w:lvlJc w:val="left"/>
+      <w:pPr>
+        <w:ind w:left="3600" w:hanging="360"/>
+      </w:pPr>
+      <w:rPr>
+        <w:rFonts w:ascii="Courier New" w:hAnsi="Courier New" w:cs="Courier New" w:hint="default"/>
+      </w:rPr>
+    </w:lvl>
+    <w:lvl w:ilvl="5" w:tplc="04090005" w:tentative="1">
+      <w:start w:val="1"/>
+      <w:numFmt w:val="bullet"/>
+      <w:lvlText w:val=""/>
+      <w:lvlJc w:val="left"/>
+      <w:pPr>
+        <w:ind w:left="4320" w:hanging="360"/>
+      </w:pPr>
+      <w:rPr>
+        <w:rFonts w:ascii="Wingdings" w:hAnsi="Wingdings" w:hint="default"/>
+      </w:rPr>
+    </w:lvl>
+    <w:lvl w:ilvl="6" w:tplc="04090001" w:tentative="1">
+      <w:start w:val="1"/>
+      <w:numFmt w:val="bullet"/>
+      <w:lvlText w:val=""/>
+      <w:lvlJc w:val="left"/>
+      <w:pPr>
+        <w:ind w:left="5040" w:hanging="360"/>
+      </w:pPr>
+      <w:rPr>
+        <w:rFonts w:ascii="Symbol" w:hAnsi="Symbol" w:hint="default"/>
+      </w:rPr>
+    </w:lvl>
+    <w:lvl w:ilvl="7" w:tplc="04090003" w:tentative="1">
+      <w:start w:val="1"/>
+      <w:numFmt w:val="bullet"/>
+      <w:lvlText w:val="o"/>
+      <w:lvlJc w:val="left"/>
+      <w:pPr>
+        <w:ind w:left="5760" w:hanging="360"/>
+      </w:pPr>
+      <w:rPr>
+        <w:rFonts w:ascii="Courier New" w:hAnsi="Courier New" w:cs="Courier New" w:hint="default"/>
+      </w:rPr>
+    </w:lvl>
+    <w:lvl w:ilvl="8" w:tplc="04090005" w:tentative="1">
+      <w:start w:val="1"/>
+      <w:numFmt w:val="bullet"/>
+      <w:lvlText w:val=""/>
+      <w:lvlJc w:val="left"/>
+      <w:pPr>
+        <w:ind w:left="6480" w:hanging="360"/>
+      </w:pPr>
+      <w:rPr>
+        <w:rFonts w:ascii="Wingdings" w:hAnsi="Wingdings" w:hint="default"/>
+      </w:rPr>
+    </w:lvl>
+  </w:abstractNum>
+  <w:abstractNum w:abstractNumId="2" w15:restartNumberingAfterBreak="0">
+    <w:nsid w:val="79C9602E"/>
+    <w:multiLevelType w:val="hybridMultilevel"/>
+    <w:tmpl w:val="10363768"/>
+    <w:lvl w:ilvl="0" w:tplc="04090001">
+      <w:start w:val="1"/>
+      <w:numFmt w:val="bullet"/>
+      <w:lvlText w:val=""/>
+      <w:lvlJc w:val="left"/>
+      <w:pPr>
+        <w:ind w:left="720" w:hanging="360"/>
+      </w:pPr>
+      <w:rPr>
+        <w:rFonts w:ascii="Symbol" w:hAnsi="Symbol" w:hint="default"/>
+      </w:rPr>
+    </w:lvl>
+    <w:lvl w:ilvl="1" w:tplc="04090003">
+      <w:start w:val="1"/>
+      <w:numFmt w:val="bullet"/>
+      <w:lvlText w:val="o"/>
+      <w:lvlJc w:val="left"/>
+      <w:pPr>
+        <w:ind w:left="1440" w:hanging="360"/>
+      </w:pPr>
+      <w:rPr>
+        <w:rFonts w:ascii="Courier New" w:hAnsi="Courier New" w:cs="Courier New" w:hint="default"/>
+      </w:rPr>
+    </w:lvl>
+    <w:lvl w:ilvl="2" w:tplc="04090005">
       <w:start w:val="1"/>
       <w:numFmt w:val="bullet"/>
       <w:lvlText w:val=""/>
@@ -636,6 +1412,9 @@
   </w:num>
   <w:num w:numId="2">
     <w:abstractNumId w:val="1"/>
+  </w:num>
+  <w:num w:numId="3">
+    <w:abstractNumId w:val="2"/>
   </w:num>
 </w:numbering>
 </file>
@@ -764,6 +1543,7 @@
     <w:lsdException w:name="HTML Sample" w:semiHidden="1" w:unhideWhenUsed="1"/>
     <w:lsdException w:name="HTML Typewriter" w:semiHidden="1" w:unhideWhenUsed="1"/>
     <w:lsdException w:name="HTML Variable" w:semiHidden="1" w:unhideWhenUsed="1"/>
+    <w:lsdException w:name="Normal Table" w:semiHidden="1" w:unhideWhenUsed="1"/>
     <w:lsdException w:name="annotation subject" w:semiHidden="1" w:unhideWhenUsed="1"/>
     <w:lsdException w:name="No List" w:semiHidden="1" w:unhideWhenUsed="1"/>
     <w:lsdException w:name="Outline List 1" w:semiHidden="1" w:unhideWhenUsed="1"/>
@@ -810,8 +1590,10 @@
     <w:lsdException w:name="Table Subtle 2" w:semiHidden="1" w:unhideWhenUsed="1"/>
     <w:lsdException w:name="Table Web 1" w:semiHidden="1" w:unhideWhenUsed="1"/>
     <w:lsdException w:name="Table Web 2" w:semiHidden="1" w:unhideWhenUsed="1"/>
+    <w:lsdException w:name="Table Web 3" w:semiHidden="1" w:unhideWhenUsed="1"/>
     <w:lsdException w:name="Balloon Text" w:semiHidden="1" w:unhideWhenUsed="1"/>
     <w:lsdException w:name="Table Grid" w:uiPriority="39"/>
+    <w:lsdException w:name="Table Theme" w:semiHidden="1" w:unhideWhenUsed="1"/>
     <w:lsdException w:name="Placeholder Text" w:semiHidden="1"/>
     <w:lsdException w:name="No Spacing" w:uiPriority="1" w:qFormat="1"/>
     <w:lsdException w:name="Light Shading" w:uiPriority="60"/>

</xml_diff>